<commit_message>
update: Se Edita Documento
</commit_message>
<xml_diff>
--- a/1- Analisis/6- Historias De Usuario (Scrum)/Historias_De_Usuario.docx
+++ b/1- Analisis/6- Historias De Usuario (Scrum)/Historias_De_Usuario.docx
@@ -1,27 +1,36 @@
 
 <file path=word/document.xml><?xml version="1.0" encoding="utf-8"?>
-<w:document xmlns:wpc="http://schemas.microsoft.com/office/word/2010/wordprocessingCanvas" xmlns:cx="http://schemas.microsoft.com/office/drawing/2014/chartex" xmlns:mc="http://schemas.openxmlformats.org/markup-compatibility/2006" xmlns:o="urn:schemas-microsoft-com:office:office" xmlns:r="http://schemas.openxmlformats.org/officeDocument/2006/relationships" xmlns:m="http://schemas.openxmlformats.org/officeDocument/2006/math" xmlns:v="urn:schemas-microsoft-com:vml" xmlns:wp14="http://schemas.microsoft.com/office/word/2010/wordprocessingDrawing" xmlns:wp="http://schemas.openxmlformats.org/drawingml/2006/wordprocessingDrawing" xmlns:w10="urn:schemas-microsoft-com:office:word" xmlns:w="http://schemas.openxmlformats.org/wordprocessingml/2006/main" xmlns:w14="http://schemas.microsoft.com/office/word/2010/wordml" xmlns:w15="http://schemas.microsoft.com/office/word/2012/wordml" xmlns:w16se="http://schemas.microsoft.com/office/word/2015/wordml/symex" xmlns:wpg="http://schemas.microsoft.com/office/word/2010/wordprocessingGroup" xmlns:wpi="http://schemas.microsoft.com/office/word/2010/wordprocessingInk" xmlns:wne="http://schemas.microsoft.com/office/word/2006/wordml" xmlns:wps="http://schemas.microsoft.com/office/word/2010/wordprocessingShape" mc:Ignorable="w14 w15 w16se wp14">
+<w:document xmlns:wpc="http://schemas.microsoft.com/office/word/2010/wordprocessingCanvas" xmlns:cx="http://schemas.microsoft.com/office/drawing/2014/chartex" xmlns:cx1="http://schemas.microsoft.com/office/drawing/2015/9/8/chartex" xmlns:cx2="http://schemas.microsoft.com/office/drawing/2015/10/21/chartex" xmlns:cx3="http://schemas.microsoft.com/office/drawing/2016/5/9/chartex" xmlns:cx4="http://schemas.microsoft.com/office/drawing/2016/5/10/chartex" xmlns:cx5="http://schemas.microsoft.com/office/drawing/2016/5/11/chartex" xmlns:cx6="http://schemas.microsoft.com/office/drawing/2016/5/12/chartex" xmlns:cx7="http://schemas.microsoft.com/office/drawing/2016/5/13/chartex" xmlns:cx8="http://schemas.microsoft.com/office/drawing/2016/5/14/chartex" xmlns:mc="http://schemas.openxmlformats.org/markup-compatibility/2006" xmlns:aink="http://schemas.microsoft.com/office/drawing/2016/ink" xmlns:am3d="http://schemas.microsoft.com/office/drawing/2017/model3d" xmlns:o="urn:schemas-microsoft-com:office:office" xmlns:r="http://schemas.openxmlformats.org/officeDocument/2006/relationships" xmlns:m="http://schemas.openxmlformats.org/officeDocument/2006/math" xmlns:v="urn:schemas-microsoft-com:vml" xmlns:wp14="http://schemas.microsoft.com/office/word/2010/wordprocessingDrawing" xmlns:wp="http://schemas.openxmlformats.org/drawingml/2006/wordprocessingDrawing" xmlns:w10="urn:schemas-microsoft-com:office:word" xmlns:w="http://schemas.openxmlformats.org/wordprocessingml/2006/main" xmlns:w14="http://schemas.microsoft.com/office/word/2010/wordml" xmlns:w15="http://schemas.microsoft.com/office/word/2012/wordml" xmlns:w16cid="http://schemas.microsoft.com/office/word/2016/wordml/cid" xmlns:w16se="http://schemas.microsoft.com/office/word/2015/wordml/symex" xmlns:wpg="http://schemas.microsoft.com/office/word/2010/wordprocessingGroup" xmlns:wpi="http://schemas.microsoft.com/office/word/2010/wordprocessingInk" xmlns:wne="http://schemas.microsoft.com/office/word/2006/wordml" xmlns:wps="http://schemas.microsoft.com/office/word/2010/wordprocessingShape" mc:Ignorable="w14 w15 w16se w16cid wp14">
   <w:body>
     <w:p>
       <w:pPr>
         <w:jc w:val="center"/>
         <w:rPr>
-          <w:sz w:val="48"/>
-          <w:szCs w:val="48"/>
+          <w:rFonts w:ascii="Times New Roman" w:hAnsi="Times New Roman" w:cs="Times New Roman"/>
+          <w:b/>
+          <w:bCs/>
+          <w:sz w:val="24"/>
+          <w:szCs w:val="24"/>
         </w:rPr>
       </w:pPr>
       <w:r>
         <w:rPr>
-          <w:sz w:val="48"/>
-          <w:szCs w:val="48"/>
+          <w:rFonts w:ascii="Times New Roman" w:hAnsi="Times New Roman" w:cs="Times New Roman"/>
+          <w:b/>
+          <w:bCs/>
+          <w:sz w:val="24"/>
+          <w:szCs w:val="24"/>
         </w:rPr>
-        <w:t xml:space="preserve">Historias De Usuario </w:t>
+        <w:t xml:space="preserve">HISTORIAS DE USUARIO </w:t>
       </w:r>
     </w:p>
     <w:p>
       <w:pPr>
         <w:jc w:val="center"/>
         <w:rPr>
+          <w:rFonts w:ascii="Times New Roman" w:hAnsi="Times New Roman" w:cs="Times New Roman"/>
+          <w:b/>
+          <w:bCs/>
           <w:sz w:val="24"/>
           <w:szCs w:val="24"/>
         </w:rPr>
@@ -31,6 +40,9 @@
       <w:pPr>
         <w:jc w:val="center"/>
         <w:rPr>
+          <w:rFonts w:ascii="Times New Roman" w:hAnsi="Times New Roman" w:cs="Times New Roman"/>
+          <w:b/>
+          <w:bCs/>
           <w:sz w:val="24"/>
           <w:szCs w:val="24"/>
         </w:rPr>
@@ -39,6 +51,9 @@
     <w:p>
       <w:pPr>
         <w:rPr>
+          <w:rFonts w:ascii="Times New Roman" w:hAnsi="Times New Roman" w:cs="Times New Roman"/>
+          <w:b/>
+          <w:bCs/>
           <w:sz w:val="24"/>
           <w:szCs w:val="24"/>
         </w:rPr>
@@ -48,6 +63,9 @@
       <w:pPr>
         <w:jc w:val="center"/>
         <w:rPr>
+          <w:rFonts w:ascii="Times New Roman" w:hAnsi="Times New Roman" w:cs="Times New Roman"/>
+          <w:b/>
+          <w:bCs/>
           <w:sz w:val="24"/>
           <w:szCs w:val="24"/>
         </w:rPr>
@@ -57,22 +75,31 @@
       <w:pPr>
         <w:jc w:val="center"/>
         <w:rPr>
+          <w:rFonts w:ascii="Times New Roman" w:hAnsi="Times New Roman" w:cs="Times New Roman"/>
+          <w:b/>
+          <w:bCs/>
           <w:sz w:val="24"/>
           <w:szCs w:val="24"/>
         </w:rPr>
       </w:pPr>
       <w:r>
         <w:rPr>
+          <w:rFonts w:ascii="Times New Roman" w:hAnsi="Times New Roman" w:cs="Times New Roman"/>
+          <w:b/>
+          <w:bCs/>
           <w:sz w:val="24"/>
           <w:szCs w:val="24"/>
         </w:rPr>
-        <w:t>Kyukeisho</w:t>
+        <w:t>KYUKEISHO</w:t>
       </w:r>
     </w:p>
     <w:p>
       <w:pPr>
         <w:jc w:val="center"/>
         <w:rPr>
+          <w:rFonts w:ascii="Times New Roman" w:hAnsi="Times New Roman" w:cs="Times New Roman"/>
+          <w:b/>
+          <w:bCs/>
           <w:sz w:val="24"/>
           <w:szCs w:val="24"/>
         </w:rPr>
@@ -82,6 +109,9 @@
       <w:pPr>
         <w:jc w:val="center"/>
         <w:rPr>
+          <w:rFonts w:ascii="Times New Roman" w:hAnsi="Times New Roman" w:cs="Times New Roman"/>
+          <w:b/>
+          <w:bCs/>
           <w:sz w:val="24"/>
           <w:szCs w:val="24"/>
         </w:rPr>
@@ -91,6 +121,9 @@
       <w:pPr>
         <w:jc w:val="center"/>
         <w:rPr>
+          <w:rFonts w:ascii="Times New Roman" w:hAnsi="Times New Roman" w:cs="Times New Roman"/>
+          <w:b/>
+          <w:bCs/>
           <w:sz w:val="24"/>
           <w:szCs w:val="24"/>
         </w:rPr>
@@ -100,6 +133,9 @@
       <w:pPr>
         <w:jc w:val="center"/>
         <w:rPr>
+          <w:rFonts w:ascii="Times New Roman" w:hAnsi="Times New Roman" w:cs="Times New Roman"/>
+          <w:b/>
+          <w:bCs/>
           <w:sz w:val="24"/>
           <w:szCs w:val="24"/>
         </w:rPr>
@@ -109,36 +145,31 @@
       <w:pPr>
         <w:jc w:val="center"/>
         <w:rPr>
+          <w:rFonts w:ascii="Times New Roman" w:hAnsi="Times New Roman" w:cs="Times New Roman"/>
+          <w:b/>
+          <w:bCs/>
           <w:sz w:val="24"/>
           <w:szCs w:val="24"/>
         </w:rPr>
       </w:pPr>
       <w:r>
         <w:rPr>
+          <w:rFonts w:ascii="Times New Roman" w:hAnsi="Times New Roman" w:cs="Times New Roman"/>
+          <w:b/>
+          <w:bCs/>
           <w:sz w:val="24"/>
           <w:szCs w:val="24"/>
         </w:rPr>
-        <w:t xml:space="preserve">Bryant David </w:t>
-      </w:r>
-      <w:r>
-        <w:rPr>
-          <w:sz w:val="24"/>
-          <w:szCs w:val="24"/>
-        </w:rPr>
-        <w:t>Bohórquez</w:t>
-      </w:r>
-      <w:r>
-        <w:rPr>
-          <w:sz w:val="24"/>
-          <w:szCs w:val="24"/>
-        </w:rPr>
-        <w:t xml:space="preserve"> Caro</w:t>
+        <w:t>BRYANT DAVID BOHÓRQUEZ CARO</w:t>
       </w:r>
     </w:p>
     <w:p>
       <w:pPr>
         <w:jc w:val="center"/>
         <w:rPr>
+          <w:rFonts w:ascii="Times New Roman" w:hAnsi="Times New Roman" w:cs="Times New Roman"/>
+          <w:b/>
+          <w:bCs/>
           <w:sz w:val="24"/>
           <w:szCs w:val="24"/>
         </w:rPr>
@@ -148,6 +179,9 @@
       <w:pPr>
         <w:jc w:val="center"/>
         <w:rPr>
+          <w:rFonts w:ascii="Times New Roman" w:hAnsi="Times New Roman" w:cs="Times New Roman"/>
+          <w:b/>
+          <w:bCs/>
           <w:sz w:val="24"/>
           <w:szCs w:val="24"/>
         </w:rPr>
@@ -157,6 +191,9 @@
       <w:pPr>
         <w:jc w:val="center"/>
         <w:rPr>
+          <w:rFonts w:ascii="Times New Roman" w:hAnsi="Times New Roman" w:cs="Times New Roman"/>
+          <w:b/>
+          <w:bCs/>
           <w:sz w:val="24"/>
           <w:szCs w:val="24"/>
         </w:rPr>
@@ -165,6 +202,9 @@
     <w:p>
       <w:pPr>
         <w:rPr>
+          <w:rFonts w:ascii="Times New Roman" w:hAnsi="Times New Roman" w:cs="Times New Roman"/>
+          <w:b/>
+          <w:bCs/>
           <w:sz w:val="24"/>
           <w:szCs w:val="24"/>
         </w:rPr>
@@ -174,6 +214,9 @@
       <w:pPr>
         <w:jc w:val="center"/>
         <w:rPr>
+          <w:rFonts w:ascii="Times New Roman" w:hAnsi="Times New Roman" w:cs="Times New Roman"/>
+          <w:b/>
+          <w:bCs/>
           <w:sz w:val="24"/>
           <w:szCs w:val="24"/>
         </w:rPr>
@@ -183,61 +226,97 @@
       <w:pPr>
         <w:jc w:val="center"/>
         <w:rPr>
+          <w:rFonts w:ascii="Times New Roman" w:hAnsi="Times New Roman" w:cs="Times New Roman"/>
+          <w:b/>
+          <w:bCs/>
           <w:sz w:val="24"/>
           <w:szCs w:val="24"/>
         </w:rPr>
       </w:pPr>
       <w:r>
         <w:rPr>
+          <w:rFonts w:ascii="Times New Roman" w:hAnsi="Times New Roman" w:cs="Times New Roman"/>
+          <w:b/>
+          <w:bCs/>
           <w:sz w:val="24"/>
           <w:szCs w:val="24"/>
         </w:rPr>
-        <w:t>Ángela</w:t>
-      </w:r>
-      <w:r>
-        <w:rPr>
-          <w:sz w:val="24"/>
-          <w:szCs w:val="24"/>
-        </w:rPr>
-        <w:t xml:space="preserve"> Tatiana Rozo Carrillo</w:t>
+        <w:t>ÁNGELA TATIANA ROZO CARRILLO</w:t>
       </w:r>
     </w:p>
     <w:p>
       <w:pPr>
         <w:jc w:val="center"/>
         <w:rPr>
+          <w:rFonts w:ascii="Times New Roman" w:hAnsi="Times New Roman" w:cs="Times New Roman"/>
+          <w:b/>
+          <w:bCs/>
           <w:sz w:val="24"/>
           <w:szCs w:val="24"/>
         </w:rPr>
       </w:pPr>
       <w:r>
         <w:rPr>
+          <w:rFonts w:ascii="Times New Roman" w:hAnsi="Times New Roman" w:cs="Times New Roman"/>
+          <w:b/>
+          <w:bCs/>
           <w:sz w:val="24"/>
           <w:szCs w:val="24"/>
         </w:rPr>
-        <w:t>Andres Felipe Olaya Cadena</w:t>
+        <w:t>ANDRES FELIPE OLAYA CADENA</w:t>
       </w:r>
     </w:p>
     <w:p>
       <w:pPr>
         <w:jc w:val="center"/>
         <w:rPr>
+          <w:rFonts w:ascii="Times New Roman" w:hAnsi="Times New Roman" w:cs="Times New Roman"/>
+          <w:b/>
+          <w:bCs/>
           <w:sz w:val="24"/>
           <w:szCs w:val="24"/>
         </w:rPr>
       </w:pPr>
       <w:r>
         <w:rPr>
+          <w:rFonts w:ascii="Times New Roman" w:hAnsi="Times New Roman" w:cs="Times New Roman"/>
+          <w:b/>
+          <w:bCs/>
           <w:sz w:val="24"/>
           <w:szCs w:val="24"/>
         </w:rPr>
-        <w:t>Anderson Dario Quiros Ramirez</w:t>
+        <w:t>ANDERSON DARIO QUIROS RAMIREZ</w:t>
       </w:r>
     </w:p>
     <w:p>
       <w:pPr>
         <w:jc w:val="center"/>
         <w:rPr>
+          <w:rFonts w:ascii="Times New Roman" w:hAnsi="Times New Roman" w:cs="Times New Roman"/>
+          <w:b/>
+          <w:bCs/>
+          <w:sz w:val="24"/>
+          <w:szCs w:val="24"/>
+        </w:rPr>
+      </w:pPr>
+      <w:r>
+        <w:rPr>
+          <w:rFonts w:ascii="Times New Roman" w:hAnsi="Times New Roman" w:cs="Times New Roman"/>
+          <w:b/>
+          <w:bCs/>
+          <w:sz w:val="24"/>
+          <w:szCs w:val="24"/>
+        </w:rPr>
+        <w:t>VLAMIDIR ALBERTO BUITRAGO</w:t>
+      </w:r>
+    </w:p>
+    <w:p>
+      <w:pPr>
+        <w:jc w:val="center"/>
+        <w:rPr>
+          <w:rFonts w:ascii="Times New Roman" w:hAnsi="Times New Roman" w:cs="Times New Roman"/>
+          <w:b/>
+          <w:bCs/>
           <w:sz w:val="24"/>
           <w:szCs w:val="24"/>
         </w:rPr>
@@ -247,6 +326,9 @@
       <w:pPr>
         <w:jc w:val="center"/>
         <w:rPr>
+          <w:rFonts w:ascii="Times New Roman" w:hAnsi="Times New Roman" w:cs="Times New Roman"/>
+          <w:b/>
+          <w:bCs/>
           <w:sz w:val="24"/>
           <w:szCs w:val="24"/>
         </w:rPr>
@@ -256,6 +338,53 @@
       <w:pPr>
         <w:jc w:val="center"/>
         <w:rPr>
+          <w:rFonts w:ascii="Times New Roman" w:hAnsi="Times New Roman" w:cs="Times New Roman"/>
+          <w:b/>
+          <w:bCs/>
+          <w:sz w:val="24"/>
+          <w:szCs w:val="24"/>
+        </w:rPr>
+      </w:pPr>
+      <w:r>
+        <w:rPr>
+          <w:rFonts w:ascii="Times New Roman" w:hAnsi="Times New Roman" w:cs="Times New Roman"/>
+          <w:b/>
+          <w:bCs/>
+          <w:sz w:val="24"/>
+          <w:szCs w:val="24"/>
+        </w:rPr>
+        <w:t>ADSI-1803170</w:t>
+      </w:r>
+    </w:p>
+    <w:p>
+      <w:pPr>
+        <w:jc w:val="center"/>
+        <w:rPr>
+          <w:rFonts w:ascii="Times New Roman" w:hAnsi="Times New Roman" w:cs="Times New Roman"/>
+          <w:b/>
+          <w:bCs/>
+          <w:sz w:val="24"/>
+          <w:szCs w:val="24"/>
+        </w:rPr>
+      </w:pPr>
+      <w:r>
+        <w:rPr>
+          <w:rFonts w:ascii="Times New Roman" w:hAnsi="Times New Roman" w:cs="Times New Roman"/>
+          <w:b/>
+          <w:bCs/>
+          <w:sz w:val="24"/>
+          <w:szCs w:val="24"/>
+        </w:rPr>
+        <w:t>ANÁLISIS Y DESARROLLO DE SISTEMAS DE INFORMACIÓN</w:t>
+      </w:r>
+    </w:p>
+    <w:p>
+      <w:pPr>
+        <w:jc w:val="center"/>
+        <w:rPr>
+          <w:rFonts w:ascii="Times New Roman" w:hAnsi="Times New Roman" w:cs="Times New Roman"/>
+          <w:b/>
+          <w:bCs/>
           <w:sz w:val="24"/>
           <w:szCs w:val="24"/>
         </w:rPr>
@@ -265,38 +394,9 @@
       <w:pPr>
         <w:jc w:val="center"/>
         <w:rPr>
-          <w:sz w:val="24"/>
-          <w:szCs w:val="24"/>
-        </w:rPr>
-      </w:pPr>
-      <w:r>
-        <w:rPr>
-          <w:sz w:val="24"/>
-          <w:szCs w:val="24"/>
-        </w:rPr>
-        <w:t>ADSI-1803170 G3</w:t>
-      </w:r>
-    </w:p>
-    <w:p>
-      <w:pPr>
-        <w:jc w:val="center"/>
-        <w:rPr>
-          <w:sz w:val="24"/>
-          <w:szCs w:val="24"/>
-        </w:rPr>
-      </w:pPr>
-      <w:r>
-        <w:rPr>
-          <w:sz w:val="24"/>
-          <w:szCs w:val="24"/>
-        </w:rPr>
-        <w:t>Análisis Y Desarrollo De Sistemas De Información</w:t>
-      </w:r>
-    </w:p>
-    <w:p>
-      <w:pPr>
-        <w:jc w:val="center"/>
-        <w:rPr>
+          <w:rFonts w:ascii="Times New Roman" w:hAnsi="Times New Roman" w:cs="Times New Roman"/>
+          <w:b/>
+          <w:bCs/>
           <w:sz w:val="24"/>
           <w:szCs w:val="24"/>
         </w:rPr>
@@ -306,6 +406,20 @@
       <w:pPr>
         <w:jc w:val="center"/>
         <w:rPr>
+          <w:rFonts w:ascii="Times New Roman" w:hAnsi="Times New Roman" w:cs="Times New Roman"/>
+          <w:b/>
+          <w:bCs/>
+          <w:sz w:val="24"/>
+          <w:szCs w:val="24"/>
+        </w:rPr>
+      </w:pPr>
+    </w:p>
+    <w:p>
+      <w:pPr>
+        <w:rPr>
+          <w:rFonts w:ascii="Times New Roman" w:hAnsi="Times New Roman" w:cs="Times New Roman"/>
+          <w:b/>
+          <w:bCs/>
           <w:sz w:val="24"/>
           <w:szCs w:val="24"/>
         </w:rPr>
@@ -315,25 +429,18 @@
       <w:pPr>
         <w:jc w:val="center"/>
         <w:rPr>
-          <w:sz w:val="24"/>
-          <w:szCs w:val="24"/>
+          <w:rFonts w:ascii="Times New Roman" w:hAnsi="Times New Roman" w:cs="Times New Roman"/>
+          <w:b/>
+          <w:bCs/>
         </w:rPr>
       </w:pPr>
-    </w:p>
-    <w:p>
-      <w:pPr>
+      <w:r>
         <w:rPr>
-          <w:sz w:val="24"/>
-          <w:szCs w:val="24"/>
+          <w:rFonts w:ascii="Times New Roman" w:hAnsi="Times New Roman" w:cs="Times New Roman"/>
+          <w:b/>
+          <w:bCs/>
         </w:rPr>
-      </w:pPr>
-    </w:p>
-    <w:p>
-      <w:pPr>
-        <w:jc w:val="center"/>
-      </w:pPr>
-      <w:r>
-        <w:t xml:space="preserve">Sede Colombia </w:t>
+        <w:t xml:space="preserve">SEDE COLOMBIA </w:t>
       </w:r>
     </w:p>
     <w:p>
@@ -342,53 +449,90 @@
         <w:ind w:left="-20"/>
         <w:jc w:val="center"/>
         <w:rPr>
+          <w:rFonts w:ascii="Times New Roman" w:hAnsi="Times New Roman" w:cs="Times New Roman"/>
+          <w:b/>
+          <w:bCs/>
           <w:shd w:val="clear" w:color="auto" w:fill="F8F8F8"/>
         </w:rPr>
       </w:pPr>
       <w:r>
         <w:rPr>
+          <w:rFonts w:ascii="Times New Roman" w:hAnsi="Times New Roman" w:cs="Times New Roman"/>
+          <w:b/>
+          <w:bCs/>
           <w:shd w:val="clear" w:color="auto" w:fill="F8F8F8"/>
         </w:rPr>
-        <w:t>Cl. 69 #20-36</w:t>
+        <w:t>CL. 69 #20-36</w:t>
       </w:r>
     </w:p>
     <w:p>
       <w:pPr>
         <w:jc w:val="center"/>
-      </w:pPr>
-    </w:p>
-    <w:p>
-      <w:pPr>
-        <w:jc w:val="center"/>
-      </w:pPr>
-    </w:p>
-    <w:p>
-      <w:pPr>
-        <w:jc w:val="center"/>
-      </w:pPr>
-    </w:p>
-    <w:p>
-      <w:pPr>
-        <w:jc w:val="center"/>
-      </w:pPr>
-    </w:p>
-    <w:p>
-      <w:pPr>
-        <w:jc w:val="center"/>
+        <w:rPr>
+          <w:rFonts w:ascii="Times New Roman" w:hAnsi="Times New Roman" w:cs="Times New Roman"/>
+          <w:b/>
+          <w:bCs/>
+        </w:rPr>
       </w:pPr>
     </w:p>
     <w:p>
       <w:pPr>
         <w:jc w:val="center"/>
         <w:rPr>
+          <w:rFonts w:ascii="Times New Roman" w:hAnsi="Times New Roman" w:cs="Times New Roman"/>
+          <w:b/>
+          <w:bCs/>
+        </w:rPr>
+      </w:pPr>
+    </w:p>
+    <w:p>
+      <w:pPr>
+        <w:jc w:val="center"/>
+        <w:rPr>
+          <w:rFonts w:ascii="Times New Roman" w:hAnsi="Times New Roman" w:cs="Times New Roman"/>
+          <w:b/>
+          <w:bCs/>
+        </w:rPr>
+      </w:pPr>
+    </w:p>
+    <w:p>
+      <w:pPr>
+        <w:jc w:val="center"/>
+        <w:rPr>
+          <w:rFonts w:ascii="Times New Roman" w:hAnsi="Times New Roman" w:cs="Times New Roman"/>
+          <w:b/>
+          <w:bCs/>
+        </w:rPr>
+      </w:pPr>
+    </w:p>
+    <w:p>
+      <w:pPr>
+        <w:jc w:val="center"/>
+        <w:rPr>
+          <w:rFonts w:ascii="Times New Roman" w:hAnsi="Times New Roman" w:cs="Times New Roman"/>
+          <w:b/>
+          <w:bCs/>
+        </w:rPr>
+      </w:pPr>
+    </w:p>
+    <w:p>
+      <w:pPr>
+        <w:jc w:val="center"/>
+        <w:rPr>
+          <w:rFonts w:ascii="Times New Roman" w:hAnsi="Times New Roman" w:cs="Times New Roman"/>
+          <w:b/>
+          <w:bCs/>
           <w:highlight w:val="white"/>
         </w:rPr>
       </w:pPr>
       <w:r>
         <w:rPr>
+          <w:rFonts w:ascii="Times New Roman" w:hAnsi="Times New Roman" w:cs="Times New Roman"/>
+          <w:b/>
+          <w:bCs/>
           <w:highlight w:val="white"/>
         </w:rPr>
-        <w:t>Sena Ceet</w:t>
+        <w:t>SENA CEET</w:t>
       </w:r>
     </w:p>
     <w:p>
@@ -399,6 +543,9 @@
         <w:spacing w:before="0" w:after="0" w:line="319" w:lineRule="auto"/>
         <w:jc w:val="center"/>
         <w:rPr>
+          <w:rFonts w:ascii="Times New Roman" w:hAnsi="Times New Roman" w:cs="Times New Roman"/>
+          <w:b/>
+          <w:bCs/>
           <w:color w:val="000000"/>
           <w:sz w:val="22"/>
           <w:szCs w:val="22"/>
@@ -409,23 +556,32 @@
       <w:bookmarkEnd w:id="0"/>
       <w:r>
         <w:rPr>
+          <w:rFonts w:ascii="Times New Roman" w:hAnsi="Times New Roman" w:cs="Times New Roman"/>
+          <w:b/>
+          <w:bCs/>
           <w:color w:val="000000"/>
           <w:sz w:val="22"/>
           <w:szCs w:val="22"/>
           <w:highlight w:val="white"/>
         </w:rPr>
-        <w:t>Centro Electricidad, Electrónica y Telecomunicaciones</w:t>
+        <w:t>CENTRO ELECTRICIDAD, ELECTRÓNICA Y TELECOMUNICACIONES</w:t>
       </w:r>
     </w:p>
     <w:p>
       <w:pPr>
         <w:jc w:val="center"/>
         <w:rPr>
+          <w:rFonts w:ascii="Times New Roman" w:hAnsi="Times New Roman" w:cs="Times New Roman"/>
+          <w:b/>
+          <w:bCs/>
           <w:highlight w:val="white"/>
         </w:rPr>
       </w:pPr>
       <w:r>
         <w:rPr>
+          <w:rFonts w:ascii="Times New Roman" w:hAnsi="Times New Roman" w:cs="Times New Roman"/>
+          <w:b/>
+          <w:bCs/>
           <w:highlight w:val="white"/>
         </w:rPr>
         <w:t>BOGOTÁ D.C</w:t>
@@ -435,19 +591,28 @@
       <w:pPr>
         <w:jc w:val="center"/>
         <w:rPr>
+          <w:rFonts w:ascii="Times New Roman" w:hAnsi="Times New Roman" w:cs="Times New Roman"/>
+          <w:b/>
+          <w:bCs/>
           <w:highlight w:val="white"/>
         </w:rPr>
       </w:pPr>
       <w:r>
         <w:rPr>
+          <w:rFonts w:ascii="Times New Roman" w:hAnsi="Times New Roman" w:cs="Times New Roman"/>
+          <w:b/>
+          <w:bCs/>
           <w:highlight w:val="white"/>
         </w:rPr>
-        <w:t>2018</w:t>
+        <w:t>2019</w:t>
       </w:r>
     </w:p>
     <w:p>
       <w:pPr>
         <w:rPr>
+          <w:rFonts w:ascii="Times New Roman" w:hAnsi="Times New Roman" w:cs="Times New Roman"/>
+          <w:b/>
+          <w:bCs/>
           <w:u w:val="single"/>
         </w:rPr>
       </w:pPr>
@@ -510,7 +675,6 @@
               <w:rPr>
                 <w:b/>
               </w:rPr>
-              <w:lastRenderedPageBreak/>
               <w:t>ID Historia:</w:t>
             </w:r>
           </w:p>
@@ -1322,9 +1486,6 @@
         </w:tc>
       </w:tr>
     </w:tbl>
-    <w:p/>
-    <w:p/>
-    <w:p/>
     <w:p/>
     <w:p/>
     <w:p/>
@@ -1407,7 +1568,6 @@
     <w:p/>
     <w:p/>
     <w:p/>
-    <w:p/>
     <w:tbl>
       <w:tblPr>
         <w:tblStyle w:val="a0"/>
@@ -2272,15 +2432,12 @@
     <w:p/>
     <w:p/>
     <w:p/>
-    <w:p/>
-    <w:p/>
     <w:p>
       <w:r>
         <w:rPr>
           <w:noProof/>
           <w:lang w:val="es-ES" w:eastAsia="es-ES"/>
         </w:rPr>
-        <w:lastRenderedPageBreak/>
         <w:drawing>
           <wp:inline distT="0" distB="0" distL="0" distR="0">
             <wp:extent cx="5733415" cy="3516630"/>
@@ -3199,14 +3356,12 @@
     <w:p/>
     <w:p/>
     <w:p/>
-    <w:p/>
     <w:p>
       <w:r>
         <w:rPr>
           <w:noProof/>
           <w:lang w:val="es-ES" w:eastAsia="es-ES"/>
         </w:rPr>
-        <w:lastRenderedPageBreak/>
         <w:drawing>
           <wp:inline distT="0" distB="0" distL="0" distR="0">
             <wp:extent cx="5733415" cy="3523615"/>
@@ -3276,7 +3431,6 @@
     <w:p/>
     <w:p/>
     <w:p/>
-    <w:p/>
     <w:tbl>
       <w:tblPr>
         <w:tblStyle w:val="a2"/>
@@ -4129,8 +4283,6 @@
         </w:tc>
       </w:tr>
     </w:tbl>
-    <w:p/>
-    <w:p/>
     <w:p/>
     <w:p/>
     <w:p/>
@@ -4213,7 +4365,6 @@
     <w:p/>
     <w:p/>
     <w:p/>
-    <w:p/>
     <w:tbl>
       <w:tblPr>
         <w:tblStyle w:val="a3"/>
@@ -5002,14 +5153,12 @@
     <w:p/>
     <w:p/>
     <w:p/>
-    <w:p/>
     <w:p>
       <w:r>
         <w:rPr>
           <w:noProof/>
           <w:lang w:val="es-ES" w:eastAsia="es-ES"/>
         </w:rPr>
-        <w:lastRenderedPageBreak/>
         <w:drawing>
           <wp:inline distT="0" distB="0" distL="0" distR="0">
             <wp:extent cx="5733415" cy="3500755"/>
@@ -5926,7 +6075,6 @@
           <w:noProof/>
           <w:lang w:val="es-ES" w:eastAsia="es-ES"/>
         </w:rPr>
-        <w:lastRenderedPageBreak/>
         <w:drawing>
           <wp:inline distT="0" distB="0" distL="0" distR="0">
             <wp:extent cx="5733415" cy="3523615"/>
@@ -5997,7 +6145,6 @@
     <w:p/>
     <w:p/>
     <w:p/>
-    <w:p/>
     <w:tbl>
       <w:tblPr>
         <w:tblStyle w:val="a6"/>
@@ -6793,11 +6940,6 @@
         </w:tc>
       </w:tr>
     </w:tbl>
-    <w:p/>
-    <w:p/>
-    <w:p/>
-    <w:p/>
-    <w:p/>
     <w:p/>
     <w:p/>
     <w:p/>
@@ -7758,8 +7900,6 @@
     <w:p/>
     <w:p/>
     <w:p/>
-    <w:p/>
-    <w:p/>
     <w:p>
       <w:pPr>
         <w:tabs>
@@ -7767,7 +7907,6 @@
         </w:tabs>
       </w:pPr>
       <w:r>
-        <w:lastRenderedPageBreak/>
         <w:tab/>
       </w:r>
       <w:r>
@@ -8713,14 +8852,12 @@
     <w:p/>
     <w:p/>
     <w:p/>
-    <w:p/>
     <w:p>
       <w:r>
         <w:rPr>
           <w:noProof/>
           <w:lang w:val="es-ES" w:eastAsia="es-ES"/>
         </w:rPr>
-        <w:lastRenderedPageBreak/>
         <w:drawing>
           <wp:inline distT="0" distB="0" distL="0" distR="0">
             <wp:extent cx="5733415" cy="3509010"/>
@@ -8791,7 +8928,6 @@
     <w:p/>
     <w:p/>
     <w:p/>
-    <w:p/>
     <w:tbl>
       <w:tblPr>
         <w:tblStyle w:val="aa"/>
@@ -8842,7 +8978,6 @@
               <w:rPr>
                 <w:b/>
               </w:rPr>
-              <w:lastRenderedPageBreak/>
               <w:t>ID Historia:</w:t>
             </w:r>
           </w:p>
@@ -9609,14 +9744,12 @@
     <w:p/>
     <w:p/>
     <w:p/>
-    <w:p/>
     <w:p>
       <w:r>
         <w:rPr>
           <w:noProof/>
           <w:lang w:val="es-ES" w:eastAsia="es-ES"/>
         </w:rPr>
-        <w:lastRenderedPageBreak/>
         <w:drawing>
           <wp:inline distT="0" distB="0" distL="0" distR="0">
             <wp:extent cx="5733415" cy="3488055"/>
@@ -9685,9 +9818,6 @@
     <w:p/>
     <w:p/>
     <w:p/>
-    <w:p/>
-    <w:p/>
-    <w:p/>
     <w:tbl>
       <w:tblPr>
         <w:tblStyle w:val="ac"/>
@@ -10555,9 +10685,6 @@
         </w:tc>
       </w:tr>
     </w:tbl>
-    <w:p/>
-    <w:p/>
-    <w:p/>
     <w:p/>
     <w:p/>
     <w:p/>
@@ -10639,12 +10766,6 @@
     <w:p/>
     <w:p/>
     <w:p/>
-    <w:p/>
-    <w:p/>
-    <w:p/>
-    <w:p/>
-    <w:p/>
-    <w:p/>
     <w:tbl>
       <w:tblPr>
         <w:tblStyle w:val="ad"/>
@@ -11440,7 +11561,6 @@
           <w:noProof/>
           <w:lang w:val="es-ES" w:eastAsia="es-ES"/>
         </w:rPr>
-        <w:lastRenderedPageBreak/>
         <w:drawing>
           <wp:inline distT="0" distB="0" distL="0" distR="0">
             <wp:extent cx="5733415" cy="3479800"/>
@@ -11510,9 +11630,6 @@
     <w:p/>
     <w:p/>
     <w:p/>
-    <w:p/>
-    <w:p/>
-    <w:p/>
     <w:tbl>
       <w:tblPr>
         <w:tblStyle w:val="ae"/>
@@ -12325,9 +12442,6 @@
         </w:tc>
       </w:tr>
     </w:tbl>
-    <w:p/>
-    <w:p/>
-    <w:p/>
     <w:p/>
     <w:p/>
     <w:p/>
@@ -12400,26 +12514,12 @@
     <w:p/>
     <w:p/>
     <w:p/>
-    <w:p/>
-    <w:p/>
-    <w:p/>
-    <w:p/>
-    <w:p/>
-    <w:p/>
-    <w:p/>
-    <w:p/>
-    <w:p/>
-    <w:p/>
-    <w:p/>
-    <w:p/>
-    <w:p/>
-    <w:p/>
-    <w:p/>
     <w:tbl>
       <w:tblPr>
         <w:tblStyle w:val="af"/>
+        <w:tblpPr w:leftFromText="141" w:rightFromText="141" w:vertAnchor="page" w:horzAnchor="margin" w:tblpY="1201"/>
         <w:tblW w:w="9029" w:type="dxa"/>
-        <w:tblInd w:w="100" w:type="dxa"/>
+        <w:tblInd w:w="0" w:type="dxa"/>
         <w:tblBorders>
           <w:top w:val="nil"/>
           <w:left w:val="nil"/>
@@ -12445,7 +12545,7 @@
         </w:trPr>
         <w:tc>
           <w:tcPr>
-            <w:tcW w:w="2000" w:type="dxa"/>
+            <w:tcW w:w="1990" w:type="dxa"/>
             <w:tcBorders>
               <w:top w:val="nil"/>
               <w:left w:val="nil"/>
@@ -12508,7 +12608,7 @@
         </w:tc>
         <w:tc>
           <w:tcPr>
-            <w:tcW w:w="6851" w:type="dxa"/>
+            <w:tcW w:w="6819" w:type="dxa"/>
             <w:gridSpan w:val="4"/>
             <w:tcBorders>
               <w:top w:val="nil"/>
@@ -12572,7 +12672,7 @@
         </w:tc>
         <w:tc>
           <w:tcPr>
-            <w:tcW w:w="175" w:type="dxa"/>
+            <w:tcW w:w="220" w:type="dxa"/>
             <w:tcBorders>
               <w:top w:val="nil"/>
               <w:left w:val="nil"/>
@@ -12600,7 +12700,7 @@
         </w:trPr>
         <w:tc>
           <w:tcPr>
-            <w:tcW w:w="8851" w:type="dxa"/>
+            <w:tcW w:w="8809" w:type="dxa"/>
             <w:gridSpan w:val="5"/>
             <w:tcBorders>
               <w:top w:val="nil"/>
@@ -12632,7 +12732,7 @@
         </w:tc>
         <w:tc>
           <w:tcPr>
-            <w:tcW w:w="175" w:type="dxa"/>
+            <w:tcW w:w="220" w:type="dxa"/>
             <w:tcBorders>
               <w:top w:val="nil"/>
               <w:left w:val="nil"/>
@@ -12656,11 +12756,11 @@
       </w:tr>
       <w:tr>
         <w:trPr>
-          <w:trHeight w:val="1700"/>
+          <w:trHeight w:val="1191"/>
         </w:trPr>
         <w:tc>
           <w:tcPr>
-            <w:tcW w:w="5589" w:type="dxa"/>
+            <w:tcW w:w="5561" w:type="dxa"/>
             <w:gridSpan w:val="2"/>
             <w:vMerge w:val="restart"/>
             <w:tcBorders>
@@ -12825,7 +12925,7 @@
         </w:tc>
         <w:tc>
           <w:tcPr>
-            <w:tcW w:w="2864" w:type="dxa"/>
+            <w:tcW w:w="2895" w:type="dxa"/>
             <w:gridSpan w:val="2"/>
             <w:tcBorders>
               <w:top w:val="single" w:sz="8" w:space="0" w:color="000000"/>
@@ -12883,7 +12983,7 @@
         </w:trPr>
         <w:tc>
           <w:tcPr>
-            <w:tcW w:w="5589" w:type="dxa"/>
+            <w:tcW w:w="5561" w:type="dxa"/>
             <w:gridSpan w:val="2"/>
             <w:vMerge/>
             <w:tcBorders>
@@ -12922,7 +13022,7 @@
         </w:tc>
         <w:tc>
           <w:tcPr>
-            <w:tcW w:w="3141" w:type="dxa"/>
+            <w:tcW w:w="3172" w:type="dxa"/>
             <w:gridSpan w:val="3"/>
             <w:tcBorders>
               <w:top w:val="nil"/>
@@ -12947,11 +13047,11 @@
       </w:tr>
       <w:tr>
         <w:trPr>
-          <w:trHeight w:val="1700"/>
+          <w:trHeight w:val="1415"/>
         </w:trPr>
         <w:tc>
           <w:tcPr>
-            <w:tcW w:w="5589" w:type="dxa"/>
+            <w:tcW w:w="5561" w:type="dxa"/>
             <w:gridSpan w:val="2"/>
             <w:vMerge/>
             <w:tcBorders>
@@ -13023,7 +13123,7 @@
         </w:tc>
         <w:tc>
           <w:tcPr>
-            <w:tcW w:w="2864" w:type="dxa"/>
+            <w:tcW w:w="2895" w:type="dxa"/>
             <w:gridSpan w:val="2"/>
             <w:tcBorders>
               <w:top w:val="single" w:sz="4" w:space="0" w:color="auto"/>
@@ -13092,7 +13192,7 @@
         </w:trPr>
         <w:tc>
           <w:tcPr>
-            <w:tcW w:w="8851" w:type="dxa"/>
+            <w:tcW w:w="8809" w:type="dxa"/>
             <w:gridSpan w:val="5"/>
             <w:tcBorders>
               <w:top w:val="nil"/>
@@ -13116,7 +13216,7 @@
         </w:tc>
         <w:tc>
           <w:tcPr>
-            <w:tcW w:w="175" w:type="dxa"/>
+            <w:tcW w:w="220" w:type="dxa"/>
             <w:tcBorders>
               <w:top w:val="nil"/>
               <w:left w:val="nil"/>
@@ -13140,11 +13240,11 @@
       </w:tr>
       <w:tr>
         <w:trPr>
-          <w:trHeight w:val="4320"/>
+          <w:trHeight w:val="25"/>
         </w:trPr>
         <w:tc>
           <w:tcPr>
-            <w:tcW w:w="8851" w:type="dxa"/>
+            <w:tcW w:w="8809" w:type="dxa"/>
             <w:gridSpan w:val="5"/>
             <w:tcBorders>
               <w:top w:val="nil"/>
@@ -13325,7 +13425,7 @@
         </w:tc>
         <w:tc>
           <w:tcPr>
-            <w:tcW w:w="175" w:type="dxa"/>
+            <w:tcW w:w="220" w:type="dxa"/>
             <w:tcBorders>
               <w:top w:val="nil"/>
               <w:left w:val="nil"/>
@@ -13348,9 +13448,6 @@
         </w:tc>
       </w:tr>
     </w:tbl>
-    <w:p/>
-    <w:p/>
-    <w:p/>
     <w:p>
       <w:r>
         <w:rPr>
@@ -13465,10 +13562,6 @@
     <w:p/>
     <w:p/>
     <w:p/>
-    <w:p/>
-    <w:p/>
-    <w:p/>
-    <w:p/>
     <w:tbl>
       <w:tblPr>
         <w:tblStyle w:val="af0"/>
@@ -14312,8 +14405,6 @@
         </w:tc>
       </w:tr>
     </w:tbl>
-    <w:p/>
-    <w:p/>
     <w:p/>
     <w:p/>
     <w:p/>
@@ -14396,8 +14487,6 @@
     <w:p/>
     <w:p/>
     <w:p/>
-    <w:p/>
-    <w:p/>
     <w:tbl>
       <w:tblPr>
         <w:tblStyle w:val="af1"/>
@@ -15213,8 +15302,6 @@
         </w:tc>
       </w:tr>
     </w:tbl>
-    <w:p/>
-    <w:p/>
     <w:p/>
     <w:p/>
     <w:p/>
@@ -15297,9 +15384,6 @@
     <w:p/>
     <w:p/>
     <w:p/>
-    <w:p/>
-    <w:p/>
-    <w:p/>
     <w:tbl>
       <w:tblPr>
         <w:tblStyle w:val="af2"/>
@@ -16124,8 +16208,6 @@
         </w:tc>
       </w:tr>
     </w:tbl>
-    <w:p/>
-    <w:p/>
     <w:p/>
     <w:p/>
     <w:p/>
@@ -16207,10 +16289,6 @@
     <w:p/>
     <w:p/>
     <w:p/>
-    <w:p/>
-    <w:p/>
-    <w:p/>
-    <w:p/>
     <w:tbl>
       <w:tblPr>
         <w:tblStyle w:val="af3"/>
@@ -17090,9 +17168,6 @@
         </w:tc>
       </w:tr>
     </w:tbl>
-    <w:p/>
-    <w:p/>
-    <w:p/>
     <w:p/>
     <w:p/>
     <w:p/>
@@ -17172,9 +17247,6 @@
     <w:p/>
     <w:p/>
     <w:p/>
-    <w:p/>
-    <w:p/>
-    <w:p/>
     <w:tbl>
       <w:tblPr>
         <w:tblStyle w:val="af4"/>
@@ -18013,8 +18085,6 @@
         </w:tc>
       </w:tr>
     </w:tbl>
-    <w:p/>
-    <w:p/>
     <w:p/>
     <w:p/>
     <w:p/>
@@ -18096,9 +18166,6 @@
     <w:p/>
     <w:p/>
     <w:p/>
-    <w:p/>
-    <w:p/>
-    <w:p/>
     <w:tbl>
       <w:tblPr>
         <w:tblStyle w:val="af5"/>
@@ -18932,8 +18999,6 @@
         </w:tc>
       </w:tr>
     </w:tbl>
-    <w:p/>
-    <w:p/>
     <w:p/>
     <w:p/>
     <w:p/>
@@ -19016,10 +19081,6 @@
     <w:p/>
     <w:p/>
     <w:p/>
-    <w:p/>
-    <w:p/>
-    <w:p/>
-    <w:p/>
     <w:tbl>
       <w:tblPr>
         <w:tblStyle w:val="af6"/>
@@ -19917,8 +19978,6 @@
         </w:tc>
       </w:tr>
     </w:tbl>
-    <w:p/>
-    <w:p/>
     <w:p/>
     <w:p/>
     <w:p/>
@@ -19996,12 +20055,12 @@
     <w:p/>
     <w:p/>
     <w:p/>
-    <w:p/>
     <w:tbl>
       <w:tblPr>
         <w:tblStyle w:val="af7"/>
+        <w:tblpPr w:leftFromText="141" w:rightFromText="141" w:tblpY="-1860"/>
         <w:tblW w:w="9029" w:type="dxa"/>
-        <w:tblInd w:w="100" w:type="dxa"/>
+        <w:tblInd w:w="0" w:type="dxa"/>
         <w:tblBorders>
           <w:top w:val="nil"/>
           <w:left w:val="nil"/>
@@ -20027,7 +20086,7 @@
         </w:trPr>
         <w:tc>
           <w:tcPr>
-            <w:tcW w:w="2000" w:type="dxa"/>
+            <w:tcW w:w="1990" w:type="dxa"/>
             <w:tcBorders>
               <w:top w:val="nil"/>
               <w:left w:val="nil"/>
@@ -20104,7 +20163,7 @@
         </w:tc>
         <w:tc>
           <w:tcPr>
-            <w:tcW w:w="6851" w:type="dxa"/>
+            <w:tcW w:w="6819" w:type="dxa"/>
             <w:gridSpan w:val="4"/>
             <w:tcBorders>
               <w:top w:val="nil"/>
@@ -20182,7 +20241,7 @@
         </w:tc>
         <w:tc>
           <w:tcPr>
-            <w:tcW w:w="175" w:type="dxa"/>
+            <w:tcW w:w="220" w:type="dxa"/>
             <w:tcBorders>
               <w:top w:val="nil"/>
               <w:left w:val="nil"/>
@@ -20210,7 +20269,7 @@
         </w:trPr>
         <w:tc>
           <w:tcPr>
-            <w:tcW w:w="2000" w:type="dxa"/>
+            <w:tcW w:w="1990" w:type="dxa"/>
             <w:tcBorders>
               <w:top w:val="nil"/>
               <w:left w:val="nil"/>
@@ -20241,7 +20300,7 @@
         </w:tc>
         <w:tc>
           <w:tcPr>
-            <w:tcW w:w="6851" w:type="dxa"/>
+            <w:tcW w:w="6819" w:type="dxa"/>
             <w:gridSpan w:val="4"/>
             <w:tcBorders>
               <w:top w:val="nil"/>
@@ -20273,7 +20332,7 @@
         </w:tc>
         <w:tc>
           <w:tcPr>
-            <w:tcW w:w="175" w:type="dxa"/>
+            <w:tcW w:w="220" w:type="dxa"/>
             <w:tcBorders>
               <w:top w:val="nil"/>
               <w:left w:val="nil"/>
@@ -20301,7 +20360,7 @@
         </w:trPr>
         <w:tc>
           <w:tcPr>
-            <w:tcW w:w="5589" w:type="dxa"/>
+            <w:tcW w:w="5561" w:type="dxa"/>
             <w:gridSpan w:val="2"/>
             <w:vMerge w:val="restart"/>
             <w:tcBorders>
@@ -20452,7 +20511,7 @@
         </w:tc>
         <w:tc>
           <w:tcPr>
-            <w:tcW w:w="2864" w:type="dxa"/>
+            <w:tcW w:w="2895" w:type="dxa"/>
             <w:gridSpan w:val="2"/>
             <w:tcBorders>
               <w:top w:val="single" w:sz="8" w:space="0" w:color="000000"/>
@@ -20508,7 +20567,7 @@
         </w:trPr>
         <w:tc>
           <w:tcPr>
-            <w:tcW w:w="5589" w:type="dxa"/>
+            <w:tcW w:w="5561" w:type="dxa"/>
             <w:gridSpan w:val="2"/>
             <w:vMerge/>
             <w:tcBorders>
@@ -20547,7 +20606,7 @@
         </w:tc>
         <w:tc>
           <w:tcPr>
-            <w:tcW w:w="3141" w:type="dxa"/>
+            <w:tcW w:w="3172" w:type="dxa"/>
             <w:gridSpan w:val="3"/>
             <w:tcBorders>
               <w:top w:val="nil"/>
@@ -20576,7 +20635,7 @@
         </w:trPr>
         <w:tc>
           <w:tcPr>
-            <w:tcW w:w="5589" w:type="dxa"/>
+            <w:tcW w:w="5561" w:type="dxa"/>
             <w:gridSpan w:val="2"/>
             <w:vMerge/>
             <w:tcBorders>
@@ -20648,7 +20707,7 @@
         </w:tc>
         <w:tc>
           <w:tcPr>
-            <w:tcW w:w="2864" w:type="dxa"/>
+            <w:tcW w:w="2895" w:type="dxa"/>
             <w:gridSpan w:val="2"/>
             <w:tcBorders>
               <w:top w:val="single" w:sz="4" w:space="0" w:color="auto"/>
@@ -20709,7 +20768,7 @@
         </w:trPr>
         <w:tc>
           <w:tcPr>
-            <w:tcW w:w="8851" w:type="dxa"/>
+            <w:tcW w:w="8809" w:type="dxa"/>
             <w:gridSpan w:val="5"/>
             <w:tcBorders>
               <w:top w:val="nil"/>
@@ -20733,7 +20792,7 @@
         </w:tc>
         <w:tc>
           <w:tcPr>
-            <w:tcW w:w="175" w:type="dxa"/>
+            <w:tcW w:w="220" w:type="dxa"/>
             <w:tcBorders>
               <w:top w:val="nil"/>
               <w:left w:val="nil"/>
@@ -20761,7 +20820,7 @@
         </w:trPr>
         <w:tc>
           <w:tcPr>
-            <w:tcW w:w="8851" w:type="dxa"/>
+            <w:tcW w:w="8809" w:type="dxa"/>
             <w:gridSpan w:val="5"/>
             <w:tcBorders>
               <w:top w:val="nil"/>
@@ -20899,7 +20958,7 @@
         </w:tc>
         <w:tc>
           <w:tcPr>
-            <w:tcW w:w="175" w:type="dxa"/>
+            <w:tcW w:w="220" w:type="dxa"/>
             <w:tcBorders>
               <w:top w:val="nil"/>
               <w:left w:val="nil"/>
@@ -21775,9 +21834,6 @@
     <w:p/>
     <w:p/>
     <w:p/>
-    <w:p/>
-    <w:p/>
-    <w:p/>
     <w:p>
       <w:r>
         <w:rPr>
@@ -21853,7 +21909,6 @@
     <w:p/>
     <w:p/>
     <w:p/>
-    <w:p/>
     <w:tbl>
       <w:tblPr>
         <w:tblStyle w:val="afa"/>
@@ -22588,14 +22643,12 @@
     <w:p/>
     <w:p/>
     <w:p/>
-    <w:p/>
     <w:p>
       <w:r>
         <w:rPr>
           <w:noProof/>
           <w:lang w:val="es-ES" w:eastAsia="es-ES"/>
         </w:rPr>
-        <w:lastRenderedPageBreak/>
         <w:drawing>
           <wp:inline distT="0" distB="0" distL="0" distR="0">
             <wp:extent cx="5733415" cy="3552825"/>
@@ -22665,7 +22718,6 @@
     <w:p/>
     <w:p/>
     <w:p/>
-    <w:p/>
     <w:tbl>
       <w:tblPr>
         <w:tblStyle w:val="afc"/>
@@ -23499,8 +23551,6 @@
         </w:tc>
       </w:tr>
     </w:tbl>
-    <w:p/>
-    <w:p/>
     <w:p/>
     <w:p/>
     <w:p/>
@@ -23583,8 +23633,6 @@
     <w:p/>
     <w:p/>
     <w:p/>
-    <w:p/>
-    <w:p/>
     <w:tbl>
       <w:tblPr>
         <w:tblStyle w:val="afd"/>
@@ -24453,7 +24501,6 @@
         </w:tc>
       </w:tr>
     </w:tbl>
-    <w:p/>
     <w:p/>
     <w:p/>
     <w:p/>
@@ -24535,8 +24582,6 @@
     <w:p/>
     <w:p/>
     <w:p/>
-    <w:p/>
-    <w:p/>
     <w:tbl>
       <w:tblPr>
         <w:tblStyle w:val="afe"/>
@@ -25353,14 +25398,12 @@
     <w:p/>
     <w:p/>
     <w:p/>
-    <w:p/>
     <w:p>
       <w:r>
         <w:rPr>
           <w:noProof/>
           <w:lang w:val="es-ES" w:eastAsia="es-ES"/>
         </w:rPr>
-        <w:lastRenderedPageBreak/>
         <w:drawing>
           <wp:inline distT="0" distB="0" distL="0" distR="0">
             <wp:extent cx="5733415" cy="3502660"/>
@@ -25429,8 +25472,6 @@
     <w:p/>
     <w:p/>
     <w:p/>
-    <w:p/>
-    <w:p/>
     <w:tbl>
       <w:tblPr>
         <w:tblStyle w:val="aff"/>
@@ -26261,8 +26302,6 @@
         </w:tc>
       </w:tr>
     </w:tbl>
-    <w:p/>
-    <w:p/>
     <w:p/>
     <w:p/>
     <w:p/>
@@ -26345,14 +26384,6 @@
     <w:p/>
     <w:p/>
     <w:p/>
-    <w:p/>
-    <w:p/>
-    <w:p/>
-    <w:p/>
-    <w:p>
-      <w:bookmarkStart w:id="1" w:name="_GoBack"/>
-      <w:bookmarkEnd w:id="1"/>
-    </w:p>
     <w:tbl>
       <w:tblPr>
         <w:tblStyle w:val="aff0"/>
@@ -27225,8 +27256,6 @@
         </w:tc>
       </w:tr>
     </w:tbl>
-    <w:p/>
-    <w:p/>
     <w:p/>
     <w:p/>
     <w:p/>
@@ -27309,8 +27338,6 @@
     <w:p/>
     <w:p/>
     <w:p/>
-    <w:p/>
-    <w:p/>
     <w:tbl>
       <w:tblPr>
         <w:tblStyle w:val="aff1"/>
@@ -28169,11 +28196,6 @@
         </w:tc>
       </w:tr>
     </w:tbl>
-    <w:p/>
-    <w:p/>
-    <w:p/>
-    <w:p/>
-    <w:p/>
     <w:p/>
     <w:p/>
     <w:p/>
@@ -28275,7 +28297,6 @@
     <w:p/>
     <w:p/>
     <w:p/>
-    <w:p/>
     <w:tbl>
       <w:tblPr>
         <w:tblStyle w:val="aff2"/>
@@ -28330,7 +28351,6 @@
               <w:rPr>
                 <w:b/>
               </w:rPr>
-              <w:lastRenderedPageBreak/>
               <w:t>ID Historia:</w:t>
             </w:r>
           </w:p>
@@ -29102,7 +29122,6 @@
         </w:tc>
       </w:tr>
     </w:tbl>
-    <w:p/>
     <w:p/>
     <w:p/>
     <w:p/>
@@ -29116,7 +29135,6 @@
           <w:noProof/>
           <w:lang w:val="es-ES" w:eastAsia="es-ES"/>
         </w:rPr>
-        <w:lastRenderedPageBreak/>
         <w:drawing>
           <wp:inline distT="0" distB="0" distL="0" distR="0">
             <wp:extent cx="5733415" cy="3494405"/>
@@ -29186,7 +29204,6 @@
     <w:p/>
     <w:p/>
     <w:p/>
-    <w:p/>
     <w:tbl>
       <w:tblPr>
         <w:tblStyle w:val="aff3"/>
@@ -30004,9 +30021,6 @@
         </w:tc>
       </w:tr>
     </w:tbl>
-    <w:p/>
-    <w:p/>
-    <w:p/>
     <w:p/>
     <w:p/>
     <w:p/>
@@ -30112,7 +30126,6 @@
     <w:p/>
     <w:p/>
     <w:p/>
-    <w:p/>
     <w:tbl>
       <w:tblPr>
         <w:tblStyle w:val="aff4"/>
@@ -30939,9 +30952,6 @@
         </w:tc>
       </w:tr>
     </w:tbl>
-    <w:p/>
-    <w:p/>
-    <w:p/>
     <w:p/>
     <w:p/>
     <w:p/>
@@ -31076,7 +31086,6 @@
               <w:rPr>
                 <w:b/>
               </w:rPr>
-              <w:lastRenderedPageBreak/>
               <w:t>ID Historia:</w:t>
             </w:r>
           </w:p>
@@ -31765,8 +31774,10 @@
     <w:p/>
     <w:p/>
     <w:p/>
-    <w:p/>
-    <w:p/>
+    <w:p>
+      <w:bookmarkStart w:id="1" w:name="_GoBack"/>
+      <w:bookmarkEnd w:id="1"/>
+    </w:p>
     <w:p/>
     <w:p>
       <w:r>
@@ -31774,7 +31785,6 @@
           <w:noProof/>
           <w:lang w:val="es-ES" w:eastAsia="es-ES"/>
         </w:rPr>
-        <w:lastRenderedPageBreak/>
         <w:drawing>
           <wp:inline distT="0" distB="0" distL="0" distR="0">
             <wp:extent cx="5733415" cy="3522345"/>
@@ -31834,7 +31844,7 @@
 </file>
 
 <file path=word/endnotes.xml><?xml version="1.0" encoding="utf-8"?>
-<w:endnotes xmlns:wpc="http://schemas.microsoft.com/office/word/2010/wordprocessingCanvas" xmlns:cx="http://schemas.microsoft.com/office/drawing/2014/chartex" xmlns:mc="http://schemas.openxmlformats.org/markup-compatibility/2006" xmlns:o="urn:schemas-microsoft-com:office:office" xmlns:r="http://schemas.openxmlformats.org/officeDocument/2006/relationships" xmlns:m="http://schemas.openxmlformats.org/officeDocument/2006/math" xmlns:v="urn:schemas-microsoft-com:vml" xmlns:wp14="http://schemas.microsoft.com/office/word/2010/wordprocessingDrawing" xmlns:wp="http://schemas.openxmlformats.org/drawingml/2006/wordprocessingDrawing" xmlns:w10="urn:schemas-microsoft-com:office:word" xmlns:w="http://schemas.openxmlformats.org/wordprocessingml/2006/main" xmlns:w14="http://schemas.microsoft.com/office/word/2010/wordml" xmlns:w15="http://schemas.microsoft.com/office/word/2012/wordml" xmlns:w16se="http://schemas.microsoft.com/office/word/2015/wordml/symex" xmlns:wpg="http://schemas.microsoft.com/office/word/2010/wordprocessingGroup" xmlns:wpi="http://schemas.microsoft.com/office/word/2010/wordprocessingInk" xmlns:wne="http://schemas.microsoft.com/office/word/2006/wordml" xmlns:wps="http://schemas.microsoft.com/office/word/2010/wordprocessingShape" mc:Ignorable="w14 w15 w16se wp14">
+<w:endnotes xmlns:wpc="http://schemas.microsoft.com/office/word/2010/wordprocessingCanvas" xmlns:cx="http://schemas.microsoft.com/office/drawing/2014/chartex" xmlns:cx1="http://schemas.microsoft.com/office/drawing/2015/9/8/chartex" xmlns:cx2="http://schemas.microsoft.com/office/drawing/2015/10/21/chartex" xmlns:cx3="http://schemas.microsoft.com/office/drawing/2016/5/9/chartex" xmlns:cx4="http://schemas.microsoft.com/office/drawing/2016/5/10/chartex" xmlns:cx5="http://schemas.microsoft.com/office/drawing/2016/5/11/chartex" xmlns:cx6="http://schemas.microsoft.com/office/drawing/2016/5/12/chartex" xmlns:cx7="http://schemas.microsoft.com/office/drawing/2016/5/13/chartex" xmlns:cx8="http://schemas.microsoft.com/office/drawing/2016/5/14/chartex" xmlns:mc="http://schemas.openxmlformats.org/markup-compatibility/2006" xmlns:aink="http://schemas.microsoft.com/office/drawing/2016/ink" xmlns:am3d="http://schemas.microsoft.com/office/drawing/2017/model3d" xmlns:o="urn:schemas-microsoft-com:office:office" xmlns:r="http://schemas.openxmlformats.org/officeDocument/2006/relationships" xmlns:m="http://schemas.openxmlformats.org/officeDocument/2006/math" xmlns:v="urn:schemas-microsoft-com:vml" xmlns:wp14="http://schemas.microsoft.com/office/word/2010/wordprocessingDrawing" xmlns:wp="http://schemas.openxmlformats.org/drawingml/2006/wordprocessingDrawing" xmlns:w10="urn:schemas-microsoft-com:office:word" xmlns:w="http://schemas.openxmlformats.org/wordprocessingml/2006/main" xmlns:w14="http://schemas.microsoft.com/office/word/2010/wordml" xmlns:w15="http://schemas.microsoft.com/office/word/2012/wordml" xmlns:w16cid="http://schemas.microsoft.com/office/word/2016/wordml/cid" xmlns:w16se="http://schemas.microsoft.com/office/word/2015/wordml/symex" xmlns:wpg="http://schemas.microsoft.com/office/word/2010/wordprocessingGroup" xmlns:wpi="http://schemas.microsoft.com/office/word/2010/wordprocessingInk" xmlns:wne="http://schemas.microsoft.com/office/word/2006/wordml" xmlns:wps="http://schemas.microsoft.com/office/word/2010/wordprocessingShape" mc:Ignorable="w14 w15 w16se w16cid wp14">
   <w:endnote w:type="separator" w:id="-1">
     <w:p>
       <w:pPr>
@@ -31859,7 +31869,7 @@
 </file>
 
 <file path=word/footnotes.xml><?xml version="1.0" encoding="utf-8"?>
-<w:footnotes xmlns:wpc="http://schemas.microsoft.com/office/word/2010/wordprocessingCanvas" xmlns:cx="http://schemas.microsoft.com/office/drawing/2014/chartex" xmlns:mc="http://schemas.openxmlformats.org/markup-compatibility/2006" xmlns:o="urn:schemas-microsoft-com:office:office" xmlns:r="http://schemas.openxmlformats.org/officeDocument/2006/relationships" xmlns:m="http://schemas.openxmlformats.org/officeDocument/2006/math" xmlns:v="urn:schemas-microsoft-com:vml" xmlns:wp14="http://schemas.microsoft.com/office/word/2010/wordprocessingDrawing" xmlns:wp="http://schemas.openxmlformats.org/drawingml/2006/wordprocessingDrawing" xmlns:w10="urn:schemas-microsoft-com:office:word" xmlns:w="http://schemas.openxmlformats.org/wordprocessingml/2006/main" xmlns:w14="http://schemas.microsoft.com/office/word/2010/wordml" xmlns:w15="http://schemas.microsoft.com/office/word/2012/wordml" xmlns:w16se="http://schemas.microsoft.com/office/word/2015/wordml/symex" xmlns:wpg="http://schemas.microsoft.com/office/word/2010/wordprocessingGroup" xmlns:wpi="http://schemas.microsoft.com/office/word/2010/wordprocessingInk" xmlns:wne="http://schemas.microsoft.com/office/word/2006/wordml" xmlns:wps="http://schemas.microsoft.com/office/word/2010/wordprocessingShape" mc:Ignorable="w14 w15 w16se wp14">
+<w:footnotes xmlns:wpc="http://schemas.microsoft.com/office/word/2010/wordprocessingCanvas" xmlns:cx="http://schemas.microsoft.com/office/drawing/2014/chartex" xmlns:cx1="http://schemas.microsoft.com/office/drawing/2015/9/8/chartex" xmlns:cx2="http://schemas.microsoft.com/office/drawing/2015/10/21/chartex" xmlns:cx3="http://schemas.microsoft.com/office/drawing/2016/5/9/chartex" xmlns:cx4="http://schemas.microsoft.com/office/drawing/2016/5/10/chartex" xmlns:cx5="http://schemas.microsoft.com/office/drawing/2016/5/11/chartex" xmlns:cx6="http://schemas.microsoft.com/office/drawing/2016/5/12/chartex" xmlns:cx7="http://schemas.microsoft.com/office/drawing/2016/5/13/chartex" xmlns:cx8="http://schemas.microsoft.com/office/drawing/2016/5/14/chartex" xmlns:mc="http://schemas.openxmlformats.org/markup-compatibility/2006" xmlns:aink="http://schemas.microsoft.com/office/drawing/2016/ink" xmlns:am3d="http://schemas.microsoft.com/office/drawing/2017/model3d" xmlns:o="urn:schemas-microsoft-com:office:office" xmlns:r="http://schemas.openxmlformats.org/officeDocument/2006/relationships" xmlns:m="http://schemas.openxmlformats.org/officeDocument/2006/math" xmlns:v="urn:schemas-microsoft-com:vml" xmlns:wp14="http://schemas.microsoft.com/office/word/2010/wordprocessingDrawing" xmlns:wp="http://schemas.openxmlformats.org/drawingml/2006/wordprocessingDrawing" xmlns:w10="urn:schemas-microsoft-com:office:word" xmlns:w="http://schemas.openxmlformats.org/wordprocessingml/2006/main" xmlns:w14="http://schemas.microsoft.com/office/word/2010/wordml" xmlns:w15="http://schemas.microsoft.com/office/word/2012/wordml" xmlns:w16cid="http://schemas.microsoft.com/office/word/2016/wordml/cid" xmlns:w16se="http://schemas.microsoft.com/office/word/2015/wordml/symex" xmlns:wpg="http://schemas.microsoft.com/office/word/2010/wordprocessingGroup" xmlns:wpi="http://schemas.microsoft.com/office/word/2010/wordprocessingInk" xmlns:wne="http://schemas.microsoft.com/office/word/2006/wordml" xmlns:wps="http://schemas.microsoft.com/office/word/2010/wordprocessingShape" mc:Ignorable="w14 w15 w16se w16cid wp14">
   <w:footnote w:type="separator" w:id="-1">
     <w:p>
       <w:pPr>
@@ -31884,14 +31894,61 @@
 </file>
 
 <file path=word/header1.xml><?xml version="1.0" encoding="utf-8"?>
-<w:hdr xmlns:wpc="http://schemas.microsoft.com/office/word/2010/wordprocessingCanvas" xmlns:cx="http://schemas.microsoft.com/office/drawing/2014/chartex" xmlns:mc="http://schemas.openxmlformats.org/markup-compatibility/2006" xmlns:o="urn:schemas-microsoft-com:office:office" xmlns:r="http://schemas.openxmlformats.org/officeDocument/2006/relationships" xmlns:m="http://schemas.openxmlformats.org/officeDocument/2006/math" xmlns:v="urn:schemas-microsoft-com:vml" xmlns:wp14="http://schemas.microsoft.com/office/word/2010/wordprocessingDrawing" xmlns:wp="http://schemas.openxmlformats.org/drawingml/2006/wordprocessingDrawing" xmlns:w10="urn:schemas-microsoft-com:office:word" xmlns:w="http://schemas.openxmlformats.org/wordprocessingml/2006/main" xmlns:w14="http://schemas.microsoft.com/office/word/2010/wordml" xmlns:w15="http://schemas.microsoft.com/office/word/2012/wordml" xmlns:w16se="http://schemas.microsoft.com/office/word/2015/wordml/symex" xmlns:wpg="http://schemas.microsoft.com/office/word/2010/wordprocessingGroup" xmlns:wpi="http://schemas.microsoft.com/office/word/2010/wordprocessingInk" xmlns:wne="http://schemas.microsoft.com/office/word/2006/wordml" xmlns:wps="http://schemas.microsoft.com/office/word/2010/wordprocessingShape" mc:Ignorable="w14 w15 w16se wp14">
-  <w:p/>
+<w:hdr xmlns:wpc="http://schemas.microsoft.com/office/word/2010/wordprocessingCanvas" xmlns:cx="http://schemas.microsoft.com/office/drawing/2014/chartex" xmlns:cx1="http://schemas.microsoft.com/office/drawing/2015/9/8/chartex" xmlns:cx2="http://schemas.microsoft.com/office/drawing/2015/10/21/chartex" xmlns:cx3="http://schemas.microsoft.com/office/drawing/2016/5/9/chartex" xmlns:cx4="http://schemas.microsoft.com/office/drawing/2016/5/10/chartex" xmlns:cx5="http://schemas.microsoft.com/office/drawing/2016/5/11/chartex" xmlns:cx6="http://schemas.microsoft.com/office/drawing/2016/5/12/chartex" xmlns:cx7="http://schemas.microsoft.com/office/drawing/2016/5/13/chartex" xmlns:cx8="http://schemas.microsoft.com/office/drawing/2016/5/14/chartex" xmlns:mc="http://schemas.openxmlformats.org/markup-compatibility/2006" xmlns:aink="http://schemas.microsoft.com/office/drawing/2016/ink" xmlns:am3d="http://schemas.microsoft.com/office/drawing/2017/model3d" xmlns:o="urn:schemas-microsoft-com:office:office" xmlns:r="http://schemas.openxmlformats.org/officeDocument/2006/relationships" xmlns:m="http://schemas.openxmlformats.org/officeDocument/2006/math" xmlns:v="urn:schemas-microsoft-com:vml" xmlns:wp14="http://schemas.microsoft.com/office/word/2010/wordprocessingDrawing" xmlns:wp="http://schemas.openxmlformats.org/drawingml/2006/wordprocessingDrawing" xmlns:w10="urn:schemas-microsoft-com:office:word" xmlns:w="http://schemas.openxmlformats.org/wordprocessingml/2006/main" xmlns:w14="http://schemas.microsoft.com/office/word/2010/wordml" xmlns:w15="http://schemas.microsoft.com/office/word/2012/wordml" xmlns:w16cid="http://schemas.microsoft.com/office/word/2016/wordml/cid" xmlns:w16se="http://schemas.microsoft.com/office/word/2015/wordml/symex" xmlns:wpg="http://schemas.microsoft.com/office/word/2010/wordprocessingGroup" xmlns:wpi="http://schemas.microsoft.com/office/word/2010/wordprocessingInk" xmlns:wne="http://schemas.microsoft.com/office/word/2006/wordml" xmlns:wps="http://schemas.microsoft.com/office/word/2010/wordprocessingShape" mc:Ignorable="w14 w15 w16se w16cid wp14">
+  <w:p>
+    <w:r>
+      <w:rPr>
+        <w:noProof/>
+      </w:rPr>
+      <w:drawing>
+        <wp:inline distT="0" distB="0" distL="0" distR="0">
+          <wp:extent cx="647700" cy="647700"/>
+          <wp:effectExtent l="0" t="0" r="0" b="0"/>
+          <wp:docPr id="31" name="Imagen 31"/>
+          <wp:cNvGraphicFramePr>
+            <a:graphicFrameLocks xmlns:a="http://schemas.openxmlformats.org/drawingml/2006/main" noChangeAspect="1"/>
+          </wp:cNvGraphicFramePr>
+          <a:graphic xmlns:a="http://schemas.openxmlformats.org/drawingml/2006/main">
+            <a:graphicData uri="http://schemas.openxmlformats.org/drawingml/2006/picture">
+              <pic:pic xmlns:pic="http://schemas.openxmlformats.org/drawingml/2006/picture">
+                <pic:nvPicPr>
+                  <pic:cNvPr id="31" name="Kyukeisho.png"/>
+                  <pic:cNvPicPr/>
+                </pic:nvPicPr>
+                <pic:blipFill>
+                  <a:blip r:embed="rId1">
+                    <a:extLst>
+                      <a:ext uri="{28A0092B-C50C-407E-A947-70E740481C1C}">
+                        <a14:useLocalDpi xmlns:a14="http://schemas.microsoft.com/office/drawing/2010/main" val="0"/>
+                      </a:ext>
+                    </a:extLst>
+                  </a:blip>
+                  <a:stretch>
+                    <a:fillRect/>
+                  </a:stretch>
+                </pic:blipFill>
+                <pic:spPr>
+                  <a:xfrm>
+                    <a:off x="0" y="0"/>
+                    <a:ext cx="647713" cy="647713"/>
+                  </a:xfrm>
+                  <a:prstGeom prst="rect">
+                    <a:avLst/>
+                  </a:prstGeom>
+                </pic:spPr>
+              </pic:pic>
+            </a:graphicData>
+          </a:graphic>
+        </wp:inline>
+      </w:drawing>
+    </w:r>
+  </w:p>
   <w:p/>
 </w:hdr>
 </file>
 
 <file path=word/numbering.xml><?xml version="1.0" encoding="utf-8"?>
-<w:numbering xmlns:wpc="http://schemas.microsoft.com/office/word/2010/wordprocessingCanvas" xmlns:cx="http://schemas.microsoft.com/office/drawing/2014/chartex" xmlns:mc="http://schemas.openxmlformats.org/markup-compatibility/2006" xmlns:o="urn:schemas-microsoft-com:office:office" xmlns:r="http://schemas.openxmlformats.org/officeDocument/2006/relationships" xmlns:m="http://schemas.openxmlformats.org/officeDocument/2006/math" xmlns:v="urn:schemas-microsoft-com:vml" xmlns:wp14="http://schemas.microsoft.com/office/word/2010/wordprocessingDrawing" xmlns:wp="http://schemas.openxmlformats.org/drawingml/2006/wordprocessingDrawing" xmlns:w10="urn:schemas-microsoft-com:office:word" xmlns:w="http://schemas.openxmlformats.org/wordprocessingml/2006/main" xmlns:w14="http://schemas.microsoft.com/office/word/2010/wordml" xmlns:w15="http://schemas.microsoft.com/office/word/2012/wordml" xmlns:w16se="http://schemas.microsoft.com/office/word/2015/wordml/symex" xmlns:wpg="http://schemas.microsoft.com/office/word/2010/wordprocessingGroup" xmlns:wpi="http://schemas.microsoft.com/office/word/2010/wordprocessingInk" xmlns:wne="http://schemas.microsoft.com/office/word/2006/wordml" xmlns:wps="http://schemas.microsoft.com/office/word/2010/wordprocessingShape" mc:Ignorable="w14 w15 w16se wp14">
+<w:numbering xmlns:wpc="http://schemas.microsoft.com/office/word/2010/wordprocessingCanvas" xmlns:cx="http://schemas.microsoft.com/office/drawing/2014/chartex" xmlns:cx1="http://schemas.microsoft.com/office/drawing/2015/9/8/chartex" xmlns:cx2="http://schemas.microsoft.com/office/drawing/2015/10/21/chartex" xmlns:cx3="http://schemas.microsoft.com/office/drawing/2016/5/9/chartex" xmlns:cx4="http://schemas.microsoft.com/office/drawing/2016/5/10/chartex" xmlns:cx5="http://schemas.microsoft.com/office/drawing/2016/5/11/chartex" xmlns:cx6="http://schemas.microsoft.com/office/drawing/2016/5/12/chartex" xmlns:cx7="http://schemas.microsoft.com/office/drawing/2016/5/13/chartex" xmlns:cx8="http://schemas.microsoft.com/office/drawing/2016/5/14/chartex" xmlns:mc="http://schemas.openxmlformats.org/markup-compatibility/2006" xmlns:aink="http://schemas.microsoft.com/office/drawing/2016/ink" xmlns:am3d="http://schemas.microsoft.com/office/drawing/2017/model3d" xmlns:o="urn:schemas-microsoft-com:office:office" xmlns:r="http://schemas.openxmlformats.org/officeDocument/2006/relationships" xmlns:m="http://schemas.openxmlformats.org/officeDocument/2006/math" xmlns:v="urn:schemas-microsoft-com:vml" xmlns:wp14="http://schemas.microsoft.com/office/word/2010/wordprocessingDrawing" xmlns:wp="http://schemas.openxmlformats.org/drawingml/2006/wordprocessingDrawing" xmlns:w10="urn:schemas-microsoft-com:office:word" xmlns:w="http://schemas.openxmlformats.org/wordprocessingml/2006/main" xmlns:w14="http://schemas.microsoft.com/office/word/2010/wordml" xmlns:w15="http://schemas.microsoft.com/office/word/2012/wordml" xmlns:w16cid="http://schemas.microsoft.com/office/word/2016/wordml/cid" xmlns:w16se="http://schemas.microsoft.com/office/word/2015/wordml/symex" xmlns:wpg="http://schemas.microsoft.com/office/word/2010/wordprocessingGroup" xmlns:wpi="http://schemas.microsoft.com/office/word/2010/wordprocessingInk" xmlns:wne="http://schemas.microsoft.com/office/word/2006/wordml" xmlns:wps="http://schemas.microsoft.com/office/word/2010/wordprocessingShape" mc:Ignorable="w14 w15 w16se w16cid wp14">
   <w:abstractNum w:abstractNumId="0" w15:restartNumberingAfterBreak="0">
     <w:nsid w:val="005D2369"/>
     <w:multiLevelType w:val="multilevel"/>
@@ -35840,7 +35897,7 @@
 </file>
 
 <file path=word/styles.xml><?xml version="1.0" encoding="utf-8"?>
-<w:styles xmlns:mc="http://schemas.openxmlformats.org/markup-compatibility/2006" xmlns:r="http://schemas.openxmlformats.org/officeDocument/2006/relationships" xmlns:w="http://schemas.openxmlformats.org/wordprocessingml/2006/main" xmlns:w14="http://schemas.microsoft.com/office/word/2010/wordml" xmlns:w15="http://schemas.microsoft.com/office/word/2012/wordml" xmlns:w16se="http://schemas.microsoft.com/office/word/2015/wordml/symex" mc:Ignorable="w14 w15 w16se">
+<w:styles xmlns:mc="http://schemas.openxmlformats.org/markup-compatibility/2006" xmlns:r="http://schemas.openxmlformats.org/officeDocument/2006/relationships" xmlns:w="http://schemas.openxmlformats.org/wordprocessingml/2006/main" xmlns:w14="http://schemas.microsoft.com/office/word/2010/wordml" xmlns:w15="http://schemas.microsoft.com/office/word/2012/wordml" xmlns:w16cid="http://schemas.microsoft.com/office/word/2016/wordml/cid" xmlns:w16se="http://schemas.microsoft.com/office/word/2015/wordml/symex" mc:Ignorable="w14 w15 w16se w16cid">
   <w:docDefaults>
     <w:rPrDefault>
       <w:rPr>
@@ -35856,7 +35913,7 @@
       </w:pPr>
     </w:pPrDefault>
   </w:docDefaults>
-  <w:latentStyles w:defLockedState="0" w:defUIPriority="99" w:defSemiHidden="0" w:defUnhideWhenUsed="0" w:defQFormat="0" w:count="371">
+  <w:latentStyles w:defLockedState="0" w:defUIPriority="99" w:defSemiHidden="0" w:defUnhideWhenUsed="0" w:defQFormat="0" w:count="376">
     <w:lsdException w:name="Normal" w:uiPriority="0" w:qFormat="1"/>
     <w:lsdException w:name="heading 1" w:uiPriority="9" w:qFormat="1"/>
     <w:lsdException w:name="heading 2" w:semiHidden="1" w:uiPriority="9" w:unhideWhenUsed="1" w:qFormat="1"/>
@@ -35962,7 +36019,6 @@
     <w:lsdException w:name="HTML Sample" w:semiHidden="1" w:unhideWhenUsed="1"/>
     <w:lsdException w:name="HTML Typewriter" w:semiHidden="1" w:unhideWhenUsed="1"/>
     <w:lsdException w:name="HTML Variable" w:semiHidden="1" w:unhideWhenUsed="1"/>
-    <w:lsdException w:name="Normal Table" w:semiHidden="1" w:unhideWhenUsed="1"/>
     <w:lsdException w:name="annotation subject" w:semiHidden="1" w:unhideWhenUsed="1"/>
     <w:lsdException w:name="No List" w:semiHidden="1" w:unhideWhenUsed="1"/>
     <w:lsdException w:name="Outline List 1" w:semiHidden="1" w:unhideWhenUsed="1"/>
@@ -36005,11 +36061,8 @@
     <w:lsdException w:name="Table Contemporary" w:semiHidden="1" w:unhideWhenUsed="1"/>
     <w:lsdException w:name="Table Elegant" w:semiHidden="1" w:unhideWhenUsed="1"/>
     <w:lsdException w:name="Table Professional" w:semiHidden="1" w:unhideWhenUsed="1"/>
-    <w:lsdException w:name="Table Subtle 1" w:semiHidden="1" w:unhideWhenUsed="1"/>
     <w:lsdException w:name="Table Subtle 2" w:semiHidden="1" w:unhideWhenUsed="1"/>
     <w:lsdException w:name="Table Web 1" w:semiHidden="1" w:unhideWhenUsed="1"/>
-    <w:lsdException w:name="Table Web 2" w:semiHidden="1" w:unhideWhenUsed="1"/>
-    <w:lsdException w:name="Table Web 3" w:semiHidden="1" w:unhideWhenUsed="1"/>
     <w:lsdException w:name="Balloon Text" w:semiHidden="1" w:unhideWhenUsed="1"/>
     <w:lsdException w:name="Table Grid" w:uiPriority="39"/>
     <w:lsdException w:name="Table Theme" w:semiHidden="1" w:unhideWhenUsed="1"/>
@@ -36228,6 +36281,11 @@
     <w:lsdException w:name="List Table 5 Dark Accent 6" w:uiPriority="50"/>
     <w:lsdException w:name="List Table 6 Colorful Accent 6" w:uiPriority="51"/>
     <w:lsdException w:name="List Table 7 Colorful Accent 6" w:uiPriority="52"/>
+    <w:lsdException w:name="Mention" w:semiHidden="1" w:unhideWhenUsed="1"/>
+    <w:lsdException w:name="Smart Hyperlink" w:semiHidden="1" w:unhideWhenUsed="1"/>
+    <w:lsdException w:name="Hashtag" w:semiHidden="1" w:unhideWhenUsed="1"/>
+    <w:lsdException w:name="Unresolved Mention" w:semiHidden="1" w:unhideWhenUsed="1"/>
+    <w:lsdException w:name="Smart Link" w:semiHidden="1" w:unhideWhenUsed="1"/>
   </w:latentStyles>
   <w:style w:type="paragraph" w:default="1" w:styleId="Normal">
     <w:name w:val="Normal"/>

</xml_diff>